<commit_message>
Presentation slide revised progress report revised
</commit_message>
<xml_diff>
--- a/Document/ProjectProgressReport1.4.docx
+++ b/Document/ProjectProgressReport1.4.docx
@@ -120,6 +120,7 @@
                     <w:noProof/>
                     <w:sz w:val="36"/>
                     <w:szCs w:val="36"/>
+                    <w:lang w:val="en-MY" w:eastAsia="en-MY"/>
                   </w:rPr>
                   <mc:AlternateContent>
                     <mc:Choice Requires="wps">
@@ -229,6 +230,7 @@
                     <w:dataBinding w:prefixMappings="xmlns:ns0='http://schemas.openxmlformats.org/package/2006/metadata/core-properties' xmlns:ns1='http://purl.org/dc/elements/1.1/'" w:xpath="/ns0:coreProperties[1]/ns1:title[1]" w:storeItemID="{6C3C8BC8-F283-45AE-878A-BAB7291924A1}"/>
                     <w:text/>
                   </w:sdtPr>
+                  <w:sdtEndPr/>
                   <w:sdtContent>
                     <w:r>
                       <w:rPr>
@@ -271,6 +273,7 @@
                 <w:dataBinding w:prefixMappings="xmlns:ns0='http://schemas.openxmlformats.org/package/2006/metadata/core-properties' xmlns:ns1='http://purl.org/dc/elements/1.1/'" w:xpath="/ns0:coreProperties[1]/ns1:subject[1]" w:storeItemID="{6C3C8BC8-F283-45AE-878A-BAB7291924A1}"/>
                 <w:text/>
               </w:sdtPr>
+              <w:sdtEndPr/>
               <w:sdtContent>
                 <w:tc>
                   <w:tcPr>
@@ -497,6 +500,7 @@
                       <w:calendar w:val="gregorian"/>
                     </w:date>
                   </w:sdtPr>
+                  <w:sdtEndPr/>
                   <w:sdtContent>
                     <w:r>
                       <w:rPr>
@@ -1192,6 +1196,7 @@
           <w:docPartUnique/>
         </w:docPartObj>
       </w:sdtPr>
+      <w:sdtEndPr/>
       <w:sdtContent>
         <w:p>
           <w:pPr>
@@ -6869,8 +6874,6 @@
             </w:pPr>
           </w:p>
         </w:tc>
-        <w:bookmarkStart w:id="2" w:name="_GoBack"/>
-        <w:bookmarkEnd w:id="2"/>
       </w:tr>
       <w:tr>
         <w:trPr>
@@ -7229,7 +7232,7 @@
       <w:pPr>
         <w:pStyle w:val="Heading1"/>
       </w:pPr>
-      <w:bookmarkStart w:id="3" w:name="_Toc491452305"/>
+      <w:bookmarkStart w:id="2" w:name="_Toc491452305"/>
       <w:r>
         <w:lastRenderedPageBreak/>
         <w:t xml:space="preserve">3. </w:t>
@@ -7240,7 +7243,7 @@
       <w:r>
         <w:t xml:space="preserve"> breakdown and completion</w:t>
       </w:r>
-      <w:bookmarkEnd w:id="3"/>
+      <w:bookmarkEnd w:id="2"/>
     </w:p>
     <w:tbl>
       <w:tblPr>
@@ -16378,15 +16381,37 @@
               </w:rPr>
               <w:t xml:space="preserve">, </w:t>
             </w:r>
-            <w:r>
-              <w:rPr>
-                <w:rFonts w:asciiTheme="minorHAnsi" w:hAnsiTheme="minorHAnsi" w:cstheme="minorHAnsi"/>
-                <w:b/>
-                <w:bCs/>
-                <w:color w:val="000000"/>
-              </w:rPr>
-              <w:t>Keshav Khadka</w:t>
-            </w:r>
+            <w:proofErr w:type="spellStart"/>
+            <w:r>
+              <w:rPr>
+                <w:rFonts w:asciiTheme="minorHAnsi" w:hAnsiTheme="minorHAnsi" w:cstheme="minorHAnsi"/>
+                <w:b/>
+                <w:bCs/>
+                <w:color w:val="000000"/>
+              </w:rPr>
+              <w:t>Keshav</w:t>
+            </w:r>
+            <w:proofErr w:type="spellEnd"/>
+            <w:r>
+              <w:rPr>
+                <w:rFonts w:asciiTheme="minorHAnsi" w:hAnsiTheme="minorHAnsi" w:cstheme="minorHAnsi"/>
+                <w:b/>
+                <w:bCs/>
+                <w:color w:val="000000"/>
+              </w:rPr>
+              <w:t xml:space="preserve"> </w:t>
+            </w:r>
+            <w:proofErr w:type="spellStart"/>
+            <w:r>
+              <w:rPr>
+                <w:rFonts w:asciiTheme="minorHAnsi" w:hAnsiTheme="minorHAnsi" w:cstheme="minorHAnsi"/>
+                <w:b/>
+                <w:bCs/>
+                <w:color w:val="000000"/>
+              </w:rPr>
+              <w:t>Khadka</w:t>
+            </w:r>
+            <w:proofErr w:type="spellEnd"/>
           </w:p>
         </w:tc>
         <w:tc>
@@ -16724,15 +16749,37 @@
                 <w:rFonts w:asciiTheme="minorHAnsi" w:hAnsiTheme="minorHAnsi" w:cstheme="minorHAnsi"/>
               </w:rPr>
             </w:pPr>
-            <w:r>
-              <w:rPr>
-                <w:rFonts w:asciiTheme="minorHAnsi" w:hAnsiTheme="minorHAnsi" w:cstheme="minorHAnsi"/>
-                <w:b/>
-                <w:bCs/>
-                <w:color w:val="000000"/>
-              </w:rPr>
-              <w:t>Keshav Khadka</w:t>
-            </w:r>
+            <w:proofErr w:type="spellStart"/>
+            <w:r>
+              <w:rPr>
+                <w:rFonts w:asciiTheme="minorHAnsi" w:hAnsiTheme="minorHAnsi" w:cstheme="minorHAnsi"/>
+                <w:b/>
+                <w:bCs/>
+                <w:color w:val="000000"/>
+              </w:rPr>
+              <w:t>Keshav</w:t>
+            </w:r>
+            <w:proofErr w:type="spellEnd"/>
+            <w:r>
+              <w:rPr>
+                <w:rFonts w:asciiTheme="minorHAnsi" w:hAnsiTheme="minorHAnsi" w:cstheme="minorHAnsi"/>
+                <w:b/>
+                <w:bCs/>
+                <w:color w:val="000000"/>
+              </w:rPr>
+              <w:t xml:space="preserve"> </w:t>
+            </w:r>
+            <w:proofErr w:type="spellStart"/>
+            <w:r>
+              <w:rPr>
+                <w:rFonts w:asciiTheme="minorHAnsi" w:hAnsiTheme="minorHAnsi" w:cstheme="minorHAnsi"/>
+                <w:b/>
+                <w:bCs/>
+                <w:color w:val="000000"/>
+              </w:rPr>
+              <w:t>Khadka</w:t>
+            </w:r>
+            <w:proofErr w:type="spellEnd"/>
             <w:r>
               <w:rPr>
                 <w:rFonts w:asciiTheme="minorHAnsi" w:hAnsiTheme="minorHAnsi" w:cstheme="minorHAnsi"/>
@@ -17382,15 +17429,37 @@
               </w:rPr>
               <w:t xml:space="preserve">, </w:t>
             </w:r>
-            <w:r>
-              <w:rPr>
-                <w:rFonts w:asciiTheme="minorHAnsi" w:hAnsiTheme="minorHAnsi" w:cstheme="minorHAnsi"/>
-                <w:b/>
-                <w:bCs/>
-                <w:color w:val="000000"/>
-              </w:rPr>
-              <w:t>Keshav Khadka</w:t>
-            </w:r>
+            <w:proofErr w:type="spellStart"/>
+            <w:r>
+              <w:rPr>
+                <w:rFonts w:asciiTheme="minorHAnsi" w:hAnsiTheme="minorHAnsi" w:cstheme="minorHAnsi"/>
+                <w:b/>
+                <w:bCs/>
+                <w:color w:val="000000"/>
+              </w:rPr>
+              <w:t>Keshav</w:t>
+            </w:r>
+            <w:proofErr w:type="spellEnd"/>
+            <w:r>
+              <w:rPr>
+                <w:rFonts w:asciiTheme="minorHAnsi" w:hAnsiTheme="minorHAnsi" w:cstheme="minorHAnsi"/>
+                <w:b/>
+                <w:bCs/>
+                <w:color w:val="000000"/>
+              </w:rPr>
+              <w:t xml:space="preserve"> </w:t>
+            </w:r>
+            <w:proofErr w:type="spellStart"/>
+            <w:r>
+              <w:rPr>
+                <w:rFonts w:asciiTheme="minorHAnsi" w:hAnsiTheme="minorHAnsi" w:cstheme="minorHAnsi"/>
+                <w:b/>
+                <w:bCs/>
+                <w:color w:val="000000"/>
+              </w:rPr>
+              <w:t>Khadka</w:t>
+            </w:r>
+            <w:proofErr w:type="spellEnd"/>
           </w:p>
         </w:tc>
         <w:tc>
@@ -18753,7 +18822,7 @@
       <w:pPr>
         <w:pStyle w:val="Heading1"/>
       </w:pPr>
-      <w:bookmarkStart w:id="4" w:name="_Toc491452306"/>
+      <w:bookmarkStart w:id="3" w:name="_Toc491452306"/>
       <w:r>
         <w:lastRenderedPageBreak/>
         <w:t xml:space="preserve">4. </w:t>
@@ -18761,7 +18830,7 @@
       <w:r>
         <w:t>Staffing</w:t>
       </w:r>
-      <w:bookmarkEnd w:id="4"/>
+      <w:bookmarkEnd w:id="3"/>
     </w:p>
     <w:tbl>
       <w:tblPr>
@@ -19137,7 +19206,10 @@
         </w:tc>
       </w:tr>
     </w:tbl>
-    <w:p/>
+    <w:p>
+      <w:bookmarkStart w:id="4" w:name="_GoBack"/>
+      <w:bookmarkEnd w:id="4"/>
+    </w:p>
     <w:p>
       <w:pPr>
         <w:pStyle w:val="Heading1"/>
@@ -19162,7 +19234,6 @@
       <w:r>
         <w:rPr>
           <w:noProof/>
-          <w:lang w:val="en-US" w:eastAsia="en-US"/>
         </w:rPr>
         <w:drawing>
           <wp:anchor distT="0" distB="0" distL="114300" distR="114300" simplePos="0" relativeHeight="251745280" behindDoc="0" locked="0" layoutInCell="1" allowOverlap="1" wp14:anchorId="785B2AB4">
@@ -19375,6 +19446,7 @@
         <w:docPartUnique/>
       </w:docPartObj>
     </w:sdtPr>
+    <w:sdtEndPr/>
     <w:sdtContent>
       <w:p>
         <w:pPr>
@@ -19423,6 +19495,7 @@
         <w:docPartUnique/>
       </w:docPartObj>
     </w:sdtPr>
+    <w:sdtEndPr/>
     <w:sdtContent>
       <w:p>
         <w:pPr>
@@ -19475,6 +19548,7 @@
       <w:dataBinding w:prefixMappings="xmlns:ns0='http://schemas.openxmlformats.org/package/2006/metadata/core-properties' xmlns:ns1='http://purl.org/dc/elements/1.1/'" w:xpath="/ns0:coreProperties[1]/ns1:title[1]" w:storeItemID="{6C3C8BC8-F283-45AE-878A-BAB7291924A1}"/>
       <w:text/>
     </w:sdtPr>
+    <w:sdtEndPr/>
     <w:sdtContent>
       <w:p>
         <w:pPr>
@@ -22620,7 +22694,7 @@
                   <c:v>72</c:v>
                 </c:pt>
                 <c:pt idx="6">
-                  <c:v>0</c:v>
+                  <c:v>95</c:v>
                 </c:pt>
               </c:numCache>
             </c:numRef>
@@ -22880,6 +22954,7 @@
     <w:rsid w:val="00AF53D1"/>
     <w:rsid w:val="00B653A3"/>
     <w:rsid w:val="00F83776"/>
+    <w:rsid w:val="00FC3402"/>
     <w:rsid w:val="00FC4AFC"/>
   </w:rsids>
   <m:mathPr>
@@ -23806,7 +23881,7 @@
 </file>
 
 <file path=customXml/itemProps2.xml><?xml version="1.0" encoding="utf-8"?>
-<ds:datastoreItem xmlns:ds="http://schemas.openxmlformats.org/officeDocument/2006/customXml" ds:itemID="{DF691471-A2FC-46BA-8CD0-CB32EE7E9764}">
+<ds:datastoreItem xmlns:ds="http://schemas.openxmlformats.org/officeDocument/2006/customXml" ds:itemID="{AE36FA27-AB0D-411B-8FBA-3140D0A958C1}">
   <ds:schemaRefs>
     <ds:schemaRef ds:uri="http://schemas.openxmlformats.org/officeDocument/2006/bibliography"/>
   </ds:schemaRefs>

</xml_diff>